<commit_message>
added class and object concepts in Groovy notes
</commit_message>
<xml_diff>
--- a/SOAP_UI/SOAPUI.docx
+++ b/SOAP_UI/SOAPUI.docx
@@ -1065,60 +1065,775 @@
         </w:rPr>
         <w:t>s</w:t>
       </w:r>
+      <w:r>
+        <w:rPr>
+          <w:rFonts w:ascii="Calibri" w:eastAsia="Times New Roman" w:hAnsi="Calibri" w:cs="Calibri"/>
+        </w:rPr>
+        <w:t>)</w:t>
+      </w:r>
+    </w:p>
+    <w:p>
+      <w:pPr>
+        <w:pBdr>
+          <w:bottom w:val="single" w:sz="6" w:space="1" w:color="auto"/>
+        </w:pBdr>
+        <w:spacing w:after="0" w:line="240" w:lineRule="auto"/>
+        <w:rPr>
+          <w:rFonts w:ascii="Calibri" w:eastAsia="Times New Roman" w:hAnsi="Calibri" w:cs="Calibri"/>
+        </w:rPr>
+      </w:pPr>
+      <w:r>
+        <w:rPr>
+          <w:rFonts w:ascii="Calibri" w:eastAsia="Times New Roman" w:hAnsi="Calibri" w:cs="Calibri"/>
+        </w:rPr>
+        <w:t> </w:t>
+      </w:r>
+    </w:p>
+    <w:p>
+      <w:pPr>
+        <w:spacing w:after="0" w:line="240" w:lineRule="auto"/>
+        <w:rPr>
+          <w:rFonts w:ascii="Calibri" w:eastAsia="Times New Roman" w:hAnsi="Calibri" w:cs="Calibri"/>
+        </w:rPr>
+      </w:pPr>
+    </w:p>
+    <w:p>
+      <w:pPr>
+        <w:spacing w:after="0" w:line="240" w:lineRule="auto"/>
+        <w:rPr>
+          <w:rFonts w:ascii="Calibri" w:eastAsia="Times New Roman" w:hAnsi="Calibri" w:cs="Calibri"/>
+        </w:rPr>
+      </w:pPr>
+      <w:r>
+        <w:rPr>
+          <w:rFonts w:ascii="Calibri" w:eastAsia="Times New Roman" w:hAnsi="Calibri" w:cs="Calibri"/>
+          <w:color w:val="4472C4" w:themeColor="accent1"/>
+          <w14:shadow w14:blurRad="38100" w14:dist="25400" w14:dir="5400000" w14:sx="100000" w14:sy="100000" w14:kx="0" w14:ky="0" w14:algn="ctr">
+            <w14:srgbClr w14:val="6E747A">
+              <w14:alpha w14:val="57000"/>
+            </w14:srgbClr>
+          </w14:shadow>
+          <w14:textOutline w14:w="0" w14:cap="flat" w14:cmpd="sng" w14:algn="ctr">
+            <w14:noFill/>
+            <w14:prstDash w14:val="solid"/>
+            <w14:round/>
+          </w14:textOutline>
+        </w:rPr>
+        <w:t>Whenever declaring a class</w:t>
+      </w:r>
+      <w:r>
+        <w:rPr>
+          <w:rFonts w:ascii="Calibri" w:eastAsia="Times New Roman" w:hAnsi="Calibri" w:cs="Calibri"/>
+          <w:color w:val="4472C4" w:themeColor="accent1"/>
+          <w14:shadow w14:blurRad="38100" w14:dist="25400" w14:dir="5400000" w14:sx="100000" w14:sy="100000" w14:kx="0" w14:ky="0" w14:algn="ctr">
+            <w14:srgbClr w14:val="6E747A">
+              <w14:alpha w14:val="57000"/>
+            </w14:srgbClr>
+          </w14:shadow>
+          <w14:textOutline w14:w="0" w14:cap="flat" w14:cmpd="sng" w14:algn="ctr">
+            <w14:noFill/>
+            <w14:prstDash w14:val="solid"/>
+            <w14:round/>
+          </w14:textOutline>
+        </w:rPr>
+        <w:t xml:space="preserve">, declare log as a static variable first. The first line of the file should be Classname.log = log. </w:t>
+      </w:r>
+      <w:r>
+        <w:rPr>
+          <w:rFonts w:ascii="Calibri" w:eastAsia="Times New Roman" w:hAnsi="Calibri" w:cs="Calibri"/>
+        </w:rPr>
+        <w:t xml:space="preserve">Refer </w:t>
+      </w:r>
+      <w:proofErr w:type="spellStart"/>
+      <w:r>
+        <w:rPr>
+          <w:rFonts w:ascii="Calibri" w:eastAsia="Times New Roman" w:hAnsi="Calibri" w:cs="Calibri"/>
+        </w:rPr>
+        <w:t>eg.</w:t>
+      </w:r>
+      <w:proofErr w:type="spellEnd"/>
+      <w:r>
+        <w:rPr>
+          <w:rFonts w:ascii="Calibri" w:eastAsia="Times New Roman" w:hAnsi="Calibri" w:cs="Calibri"/>
+        </w:rPr>
+        <w:t xml:space="preserve"> Code below</w:t>
+      </w:r>
+    </w:p>
+    <w:p>
+      <w:pPr>
+        <w:spacing w:after="0" w:line="240" w:lineRule="auto"/>
+        <w:rPr>
+          <w:rFonts w:ascii="Calibri" w:eastAsia="Times New Roman" w:hAnsi="Calibri" w:cs="Calibri"/>
+        </w:rPr>
+      </w:pPr>
+    </w:p>
+    <w:p>
+      <w:pPr>
+        <w:spacing w:after="0" w:line="240" w:lineRule="auto"/>
+        <w:rPr>
+          <w:rFonts w:ascii="Calibri" w:eastAsia="Times New Roman" w:hAnsi="Calibri" w:cs="Calibri"/>
+          <w:b/>
+        </w:rPr>
+      </w:pPr>
+      <w:r>
+        <w:rPr>
+          <w:rFonts w:ascii="Calibri" w:eastAsia="Times New Roman" w:hAnsi="Calibri" w:cs="Calibri"/>
+          <w:color w:val="4472C4" w:themeColor="accent1"/>
+          <w14:shadow w14:blurRad="38100" w14:dist="25400" w14:dir="5400000" w14:sx="100000" w14:sy="100000" w14:kx="0" w14:ky="0" w14:algn="ctr">
+            <w14:srgbClr w14:val="6E747A">
+              <w14:alpha w14:val="57000"/>
+            </w14:srgbClr>
+          </w14:shadow>
+          <w14:textOutline w14:w="0" w14:cap="flat" w14:cmpd="sng" w14:algn="ctr">
+            <w14:noFill/>
+            <w14:prstDash w14:val="solid"/>
+            <w14:round/>
+          </w14:textOutline>
+        </w:rPr>
+        <w:t>The object creation, variable definition and method calling should be outside the class. Only variable declaration and method definition should be inside the class.</w:t>
+      </w:r>
+    </w:p>
+    <w:p>
+      <w:pPr>
+        <w:spacing w:after="0" w:line="240" w:lineRule="auto"/>
+        <w:rPr>
+          <w:rFonts w:ascii="Calibri" w:eastAsia="Times New Roman" w:hAnsi="Calibri" w:cs="Calibri"/>
+        </w:rPr>
+      </w:pPr>
+    </w:p>
+    <w:p>
+      <w:pPr>
+        <w:spacing w:after="0" w:line="240" w:lineRule="auto"/>
+        <w:rPr>
+          <w:rFonts w:ascii="Calibri" w:eastAsia="Times New Roman" w:hAnsi="Calibri" w:cs="Calibri"/>
+        </w:rPr>
+      </w:pPr>
+      <w:r>
+        <w:rPr>
+          <w:rFonts w:ascii="Calibri" w:eastAsia="Times New Roman" w:hAnsi="Calibri" w:cs="Calibri"/>
+        </w:rPr>
+        <w:t>Employee.log = log;</w:t>
+      </w:r>
+    </w:p>
+    <w:p>
+      <w:pPr>
+        <w:spacing w:after="0" w:line="240" w:lineRule="auto"/>
+        <w:rPr>
+          <w:rFonts w:ascii="Calibri" w:eastAsia="Times New Roman" w:hAnsi="Calibri" w:cs="Calibri"/>
+        </w:rPr>
+      </w:pPr>
+      <w:r>
+        <w:rPr>
+          <w:rFonts w:ascii="Calibri" w:eastAsia="Times New Roman" w:hAnsi="Calibri" w:cs="Calibri"/>
+        </w:rPr>
+        <w:t>Employee</w:t>
+      </w:r>
+      <w:r>
+        <w:rPr>
+          <w:rFonts w:ascii="Calibri" w:eastAsia="Times New Roman" w:hAnsi="Calibri" w:cs="Calibri"/>
+        </w:rPr>
+        <w:t xml:space="preserve"> e1= new </w:t>
+      </w:r>
+      <w:proofErr w:type="gramStart"/>
+      <w:r>
+        <w:rPr>
+          <w:rFonts w:ascii="Calibri" w:eastAsia="Times New Roman" w:hAnsi="Calibri" w:cs="Calibri"/>
+        </w:rPr>
+        <w:t>Employee</w:t>
+      </w:r>
+      <w:r>
+        <w:rPr>
+          <w:rFonts w:ascii="Calibri" w:eastAsia="Times New Roman" w:hAnsi="Calibri" w:cs="Calibri"/>
+        </w:rPr>
+        <w:t>(</w:t>
+      </w:r>
+      <w:proofErr w:type="gramEnd"/>
+      <w:r>
+        <w:rPr>
+          <w:rFonts w:ascii="Calibri" w:eastAsia="Times New Roman" w:hAnsi="Calibri" w:cs="Calibri"/>
+        </w:rPr>
+        <w:t>);</w:t>
+      </w:r>
+    </w:p>
+    <w:p>
+      <w:pPr>
+        <w:spacing w:after="0" w:line="240" w:lineRule="auto"/>
+        <w:rPr>
+          <w:rFonts w:ascii="Calibri" w:eastAsia="Times New Roman" w:hAnsi="Calibri" w:cs="Calibri"/>
+        </w:rPr>
+      </w:pPr>
+      <w:r>
+        <w:rPr>
+          <w:rFonts w:ascii="Calibri" w:eastAsia="Times New Roman" w:hAnsi="Calibri" w:cs="Calibri"/>
+        </w:rPr>
+        <w:t>Employee</w:t>
+      </w:r>
+      <w:r>
+        <w:rPr>
+          <w:rFonts w:ascii="Calibri" w:eastAsia="Times New Roman" w:hAnsi="Calibri" w:cs="Calibri"/>
+        </w:rPr>
+        <w:t xml:space="preserve"> e2 = new </w:t>
+      </w:r>
+      <w:proofErr w:type="gramStart"/>
+      <w:r>
+        <w:rPr>
+          <w:rFonts w:ascii="Calibri" w:eastAsia="Times New Roman" w:hAnsi="Calibri" w:cs="Calibri"/>
+        </w:rPr>
+        <w:t>Employee</w:t>
+      </w:r>
+      <w:r>
+        <w:rPr>
+          <w:rFonts w:ascii="Calibri" w:eastAsia="Times New Roman" w:hAnsi="Calibri" w:cs="Calibri"/>
+        </w:rPr>
+        <w:t>(</w:t>
+      </w:r>
+      <w:proofErr w:type="gramEnd"/>
+      <w:r>
+        <w:rPr>
+          <w:rFonts w:ascii="Calibri" w:eastAsia="Times New Roman" w:hAnsi="Calibri" w:cs="Calibri"/>
+        </w:rPr>
+        <w:t>);</w:t>
+      </w:r>
+    </w:p>
+    <w:p>
+      <w:pPr>
+        <w:spacing w:after="0" w:line="240" w:lineRule="auto"/>
+        <w:rPr>
+          <w:rFonts w:ascii="Calibri" w:eastAsia="Times New Roman" w:hAnsi="Calibri" w:cs="Calibri"/>
+        </w:rPr>
+      </w:pPr>
+    </w:p>
+    <w:p>
+      <w:pPr>
+        <w:spacing w:after="0" w:line="240" w:lineRule="auto"/>
+        <w:rPr>
+          <w:rFonts w:ascii="Calibri" w:eastAsia="Times New Roman" w:hAnsi="Calibri" w:cs="Calibri"/>
+        </w:rPr>
+      </w:pPr>
+      <w:r>
+        <w:rPr>
+          <w:rFonts w:ascii="Calibri" w:eastAsia="Times New Roman" w:hAnsi="Calibri" w:cs="Calibri"/>
+        </w:rPr>
+        <w:t>Publ</w:t>
+      </w:r>
+      <w:r>
+        <w:t xml:space="preserve">ic class </w:t>
+      </w:r>
+      <w:proofErr w:type="gramStart"/>
+      <w:r>
+        <w:rPr>
+          <w:rFonts w:ascii="Calibri" w:eastAsia="Times New Roman" w:hAnsi="Calibri" w:cs="Calibri"/>
+        </w:rPr>
+        <w:t>Employee</w:t>
+      </w:r>
+      <w:r>
+        <w:rPr>
+          <w:rFonts w:ascii="Calibri" w:eastAsia="Times New Roman" w:hAnsi="Calibri" w:cs="Calibri"/>
+        </w:rPr>
+        <w:t>(</w:t>
+      </w:r>
+      <w:proofErr w:type="gramEnd"/>
+      <w:r>
+        <w:rPr>
+          <w:rFonts w:ascii="Calibri" w:eastAsia="Times New Roman" w:hAnsi="Calibri" w:cs="Calibri"/>
+        </w:rPr>
+        <w:t>){</w:t>
+      </w:r>
+    </w:p>
+    <w:p>
+      <w:pPr>
+        <w:spacing w:after="0" w:line="240" w:lineRule="auto"/>
+        <w:rPr>
+          <w:rFonts w:ascii="Calibri" w:eastAsia="Times New Roman" w:hAnsi="Calibri" w:cs="Calibri"/>
+        </w:rPr>
+      </w:pPr>
+      <w:r>
+        <w:rPr>
+          <w:rFonts w:ascii="Calibri" w:eastAsia="Times New Roman" w:hAnsi="Calibri" w:cs="Calibri"/>
+        </w:rPr>
+        <w:t>Def static log;</w:t>
+      </w:r>
+    </w:p>
+    <w:p>
+      <w:pPr>
+        <w:spacing w:after="0" w:line="240" w:lineRule="auto"/>
+        <w:rPr>
+          <w:rFonts w:ascii="Calibri" w:eastAsia="Times New Roman" w:hAnsi="Calibri" w:cs="Calibri"/>
+        </w:rPr>
+      </w:pPr>
+      <w:r>
+        <w:rPr>
+          <w:rFonts w:ascii="Calibri" w:eastAsia="Times New Roman" w:hAnsi="Calibri" w:cs="Calibri"/>
+        </w:rPr>
+        <w:lastRenderedPageBreak/>
+        <w:t>Def name;</w:t>
+      </w:r>
+    </w:p>
+    <w:p>
+      <w:pPr>
+        <w:spacing w:after="0" w:line="240" w:lineRule="auto"/>
+        <w:rPr>
+          <w:rFonts w:ascii="Calibri" w:eastAsia="Times New Roman" w:hAnsi="Calibri" w:cs="Calibri"/>
+        </w:rPr>
+      </w:pPr>
+      <w:r>
+        <w:rPr>
+          <w:rFonts w:ascii="Calibri" w:eastAsia="Times New Roman" w:hAnsi="Calibri" w:cs="Calibri"/>
+        </w:rPr>
+        <w:t>Def salary;</w:t>
+      </w:r>
+    </w:p>
+    <w:p>
+      <w:pPr>
+        <w:spacing w:after="0" w:line="240" w:lineRule="auto"/>
+        <w:rPr>
+          <w:rFonts w:ascii="Calibri" w:eastAsia="Times New Roman" w:hAnsi="Calibri" w:cs="Calibri"/>
+        </w:rPr>
+      </w:pPr>
+      <w:r>
+        <w:rPr>
+          <w:rFonts w:ascii="Calibri" w:eastAsia="Times New Roman" w:hAnsi="Calibri" w:cs="Calibri"/>
+        </w:rPr>
+        <w:t>Def dept;</w:t>
+      </w:r>
+    </w:p>
+    <w:p>
+      <w:pPr>
+        <w:spacing w:after="0" w:line="240" w:lineRule="auto"/>
+        <w:rPr>
+          <w:rFonts w:ascii="Calibri" w:eastAsia="Times New Roman" w:hAnsi="Calibri" w:cs="Calibri"/>
+        </w:rPr>
+      </w:pPr>
+    </w:p>
+    <w:p>
+      <w:pPr>
+        <w:spacing w:after="0" w:line="240" w:lineRule="auto"/>
+        <w:rPr>
+          <w:rFonts w:ascii="Calibri" w:eastAsia="Times New Roman" w:hAnsi="Calibri" w:cs="Calibri"/>
+        </w:rPr>
+      </w:pPr>
+      <w:r>
+        <w:rPr>
+          <w:rFonts w:ascii="Calibri" w:eastAsia="Times New Roman" w:hAnsi="Calibri" w:cs="Calibri"/>
+        </w:rPr>
+        <w:t xml:space="preserve">Public void </w:t>
+      </w:r>
+      <w:proofErr w:type="spellStart"/>
+      <w:proofErr w:type="gramStart"/>
+      <w:r>
+        <w:rPr>
+          <w:rFonts w:ascii="Calibri" w:eastAsia="Times New Roman" w:hAnsi="Calibri" w:cs="Calibri"/>
+        </w:rPr>
+        <w:t>printEmployee</w:t>
+      </w:r>
+      <w:proofErr w:type="spellEnd"/>
+      <w:r>
+        <w:rPr>
+          <w:rFonts w:ascii="Calibri" w:eastAsia="Times New Roman" w:hAnsi="Calibri" w:cs="Calibri"/>
+        </w:rPr>
+        <w:t>(</w:t>
+      </w:r>
+      <w:proofErr w:type="gramEnd"/>
+      <w:r>
+        <w:rPr>
+          <w:rFonts w:ascii="Calibri" w:eastAsia="Times New Roman" w:hAnsi="Calibri" w:cs="Calibri"/>
+        </w:rPr>
+        <w:t>){</w:t>
+      </w:r>
+    </w:p>
+    <w:p>
+      <w:pPr>
+        <w:spacing w:after="0" w:line="240" w:lineRule="auto"/>
+        <w:rPr>
+          <w:rFonts w:ascii="Calibri" w:eastAsia="Times New Roman" w:hAnsi="Calibri" w:cs="Calibri"/>
+        </w:rPr>
+      </w:pPr>
+      <w:r>
+        <w:rPr>
+          <w:rFonts w:ascii="Calibri" w:eastAsia="Times New Roman" w:hAnsi="Calibri" w:cs="Calibri"/>
+        </w:rPr>
+        <w:t>Log.info “employee name is $name;</w:t>
+      </w:r>
+    </w:p>
+    <w:p>
+      <w:pPr>
+        <w:spacing w:after="0" w:line="240" w:lineRule="auto"/>
+        <w:rPr>
+          <w:rFonts w:ascii="Calibri" w:eastAsia="Times New Roman" w:hAnsi="Calibri" w:cs="Calibri"/>
+        </w:rPr>
+      </w:pPr>
+      <w:r>
+        <w:rPr>
+          <w:rFonts w:ascii="Calibri" w:eastAsia="Times New Roman" w:hAnsi="Calibri" w:cs="Calibri"/>
+        </w:rPr>
+        <w:t>}}</w:t>
+      </w:r>
+    </w:p>
+    <w:p>
+      <w:pPr>
+        <w:spacing w:after="0" w:line="240" w:lineRule="auto"/>
+        <w:rPr>
+          <w:rFonts w:ascii="Calibri" w:eastAsia="Times New Roman" w:hAnsi="Calibri" w:cs="Calibri"/>
+        </w:rPr>
+      </w:pPr>
+    </w:p>
+    <w:p>
+      <w:pPr>
+        <w:spacing w:after="0" w:line="240" w:lineRule="auto"/>
+        <w:rPr>
+          <w:rFonts w:ascii="Calibri" w:eastAsia="Times New Roman" w:hAnsi="Calibri" w:cs="Calibri"/>
+        </w:rPr>
+      </w:pPr>
+      <w:r>
+        <w:rPr>
+          <w:rFonts w:ascii="Calibri" w:eastAsia="Times New Roman" w:hAnsi="Calibri" w:cs="Calibri"/>
+        </w:rPr>
+        <w:t>Code to print dynamic names</w:t>
+      </w:r>
+      <w:r>
+        <w:rPr>
+          <w:rFonts w:ascii="Calibri" w:eastAsia="Times New Roman" w:hAnsi="Calibri" w:cs="Calibri"/>
+        </w:rPr>
+        <w:t xml:space="preserve"> -- $ symbol is used instead of +</w:t>
+      </w:r>
+    </w:p>
+    <w:p>
+      <w:pPr>
+        <w:spacing w:after="0" w:line="240" w:lineRule="auto"/>
+        <w:rPr>
+          <w:rFonts w:ascii="Calibri" w:eastAsia="Times New Roman" w:hAnsi="Calibri" w:cs="Calibri"/>
+        </w:rPr>
+      </w:pPr>
+    </w:p>
+    <w:p>
+      <w:pPr>
+        <w:spacing w:after="0" w:line="240" w:lineRule="auto"/>
+      </w:pPr>
+      <w:r>
+        <w:rPr>
+          <w:noProof/>
+        </w:rPr>
+        <w:drawing>
+          <wp:inline distT="0" distB="0" distL="0" distR="0" wp14:anchorId="2BC1E295" wp14:editId="481E2919">
+            <wp:extent cx="2362200" cy="3190875"/>
+            <wp:effectExtent l="0" t="0" r="0" b="9525"/>
+            <wp:docPr id="2" name="Picture 2"/>
+            <wp:cNvGraphicFramePr>
+              <a:graphicFrameLocks xmlns:a="http://schemas.openxmlformats.org/drawingml/2006/main" noChangeAspect="1"/>
+            </wp:cNvGraphicFramePr>
+            <a:graphic xmlns:a="http://schemas.openxmlformats.org/drawingml/2006/main">
+              <a:graphicData uri="http://schemas.openxmlformats.org/drawingml/2006/picture">
+                <pic:pic xmlns:pic="http://schemas.openxmlformats.org/drawingml/2006/picture">
+                  <pic:nvPicPr>
+                    <pic:cNvPr id="1" name=""/>
+                    <pic:cNvPicPr/>
+                  </pic:nvPicPr>
+                  <pic:blipFill>
+                    <a:blip r:embed="rId9"/>
+                    <a:stretch>
+                      <a:fillRect/>
+                    </a:stretch>
+                  </pic:blipFill>
+                  <pic:spPr>
+                    <a:xfrm>
+                      <a:off x="0" y="0"/>
+                      <a:ext cx="2362200" cy="3190875"/>
+                    </a:xfrm>
+                    <a:prstGeom prst="rect">
+                      <a:avLst/>
+                    </a:prstGeom>
+                  </pic:spPr>
+                </pic:pic>
+              </a:graphicData>
+            </a:graphic>
+          </wp:inline>
+        </w:drawing>
+      </w:r>
+    </w:p>
+    <w:p>
+      <w:pPr>
+        <w:spacing w:after="0" w:line="240" w:lineRule="auto"/>
+      </w:pPr>
+    </w:p>
+    <w:p>
+      <w:pPr>
+        <w:spacing w:after="0" w:line="240" w:lineRule="auto"/>
+        <w:rPr>
+          <w:b/>
+        </w:rPr>
+      </w:pPr>
+      <w:r>
+        <w:rPr>
+          <w:b/>
+        </w:rPr>
+        <w:t>Code to do some addition operations</w:t>
+      </w:r>
+    </w:p>
+    <w:p>
+      <w:pPr>
+        <w:spacing w:after="0" w:line="240" w:lineRule="auto"/>
+      </w:pPr>
+      <w:r>
+        <w:t>e</w:t>
+      </w:r>
+      <w:proofErr w:type="gramStart"/>
+      <w:r>
+        <w:t>1.salary</w:t>
+      </w:r>
+      <w:proofErr w:type="gramEnd"/>
+      <w:r>
+        <w:t>=1000;</w:t>
+      </w:r>
+    </w:p>
+    <w:p>
+      <w:pPr>
+        <w:spacing w:after="0" w:line="240" w:lineRule="auto"/>
+      </w:pPr>
+      <w:r>
+        <w:t>e</w:t>
+      </w:r>
+      <w:proofErr w:type="gramStart"/>
+      <w:r>
+        <w:t>1.printname</w:t>
+      </w:r>
+      <w:proofErr w:type="gramEnd"/>
+      <w:r>
+        <w:t>();</w:t>
+      </w:r>
+    </w:p>
+    <w:p>
+      <w:pPr>
+        <w:spacing w:after="0" w:line="240" w:lineRule="auto"/>
+      </w:pPr>
+      <w:r>
+        <w:t xml:space="preserve">def </w:t>
+      </w:r>
+      <w:proofErr w:type="spellStart"/>
+      <w:r>
+        <w:t>newAmount</w:t>
+      </w:r>
+      <w:proofErr w:type="spellEnd"/>
+      <w:r>
+        <w:t>=e1.addSalary(1000);</w:t>
+      </w:r>
+    </w:p>
+    <w:p>
+      <w:pPr>
+        <w:spacing w:after="0" w:line="240" w:lineRule="auto"/>
+      </w:pPr>
+      <w:r>
+        <w:t>log.info "$</w:t>
+      </w:r>
+      <w:proofErr w:type="spellStart"/>
+      <w:r>
+        <w:t>newAmount</w:t>
+      </w:r>
+      <w:proofErr w:type="spellEnd"/>
+      <w:r>
+        <w:t xml:space="preserve"> of $e1.name"</w:t>
+      </w:r>
+    </w:p>
+    <w:p>
+      <w:pPr>
+        <w:spacing w:after="0" w:line="240" w:lineRule="auto"/>
+      </w:pPr>
+    </w:p>
+    <w:p>
+      <w:pPr>
+        <w:spacing w:after="0" w:line="240" w:lineRule="auto"/>
+      </w:pPr>
+      <w:r>
+        <w:t xml:space="preserve">public class </w:t>
+      </w:r>
+      <w:proofErr w:type="gramStart"/>
+      <w:r>
+        <w:t>Employee{</w:t>
+      </w:r>
+      <w:proofErr w:type="gramEnd"/>
+    </w:p>
+    <w:p>
+      <w:pPr>
+        <w:spacing w:after="0" w:line="240" w:lineRule="auto"/>
+      </w:pPr>
+      <w:r>
+        <w:tab/>
+        <w:t>def static log;</w:t>
+      </w:r>
+    </w:p>
+    <w:p>
+      <w:pPr>
+        <w:spacing w:after="0" w:line="240" w:lineRule="auto"/>
+      </w:pPr>
+      <w:r>
+        <w:tab/>
+        <w:t>def name;</w:t>
+      </w:r>
+    </w:p>
+    <w:p>
+      <w:pPr>
+        <w:spacing w:after="0" w:line="240" w:lineRule="auto"/>
+      </w:pPr>
+      <w:r>
+        <w:tab/>
+        <w:t>def age;</w:t>
+      </w:r>
+    </w:p>
+    <w:p>
+      <w:pPr>
+        <w:spacing w:after="0" w:line="240" w:lineRule="auto"/>
+      </w:pPr>
+      <w:r>
+        <w:tab/>
+        <w:t>def salary;</w:t>
+      </w:r>
+    </w:p>
+    <w:p>
+      <w:pPr>
+        <w:spacing w:after="0" w:line="240" w:lineRule="auto"/>
+      </w:pPr>
+      <w:r>
+        <w:tab/>
+        <w:t>static def dept;</w:t>
+      </w:r>
+    </w:p>
+    <w:p>
+      <w:pPr>
+        <w:spacing w:after="0" w:line="240" w:lineRule="auto"/>
+      </w:pPr>
+    </w:p>
+    <w:p>
+      <w:pPr>
+        <w:spacing w:after="0" w:line="240" w:lineRule="auto"/>
+      </w:pPr>
+      <w:r>
+        <w:t xml:space="preserve">public void </w:t>
+      </w:r>
+      <w:proofErr w:type="spellStart"/>
+      <w:proofErr w:type="gramStart"/>
+      <w:r>
+        <w:t>printname</w:t>
+      </w:r>
+      <w:proofErr w:type="spellEnd"/>
+      <w:r>
+        <w:t>(</w:t>
+      </w:r>
+      <w:proofErr w:type="gramEnd"/>
+      <w:r>
+        <w:t>){</w:t>
+      </w:r>
+    </w:p>
+    <w:p>
+      <w:pPr>
+        <w:spacing w:after="0" w:line="240" w:lineRule="auto"/>
+      </w:pPr>
+      <w:r>
+        <w:t>log.info "$name";</w:t>
+      </w:r>
+    </w:p>
+    <w:p>
+      <w:pPr>
+        <w:spacing w:after="0" w:line="240" w:lineRule="auto"/>
+      </w:pPr>
+      <w:r>
+        <w:t>}</w:t>
+      </w:r>
+    </w:p>
+    <w:p>
+      <w:pPr>
+        <w:spacing w:after="0" w:line="240" w:lineRule="auto"/>
+      </w:pPr>
+    </w:p>
+    <w:p>
+      <w:pPr>
+        <w:spacing w:after="0" w:line="240" w:lineRule="auto"/>
+      </w:pPr>
+      <w:r>
+        <w:t xml:space="preserve">public def </w:t>
+      </w:r>
+      <w:proofErr w:type="spellStart"/>
+      <w:proofErr w:type="gramStart"/>
+      <w:r>
+        <w:t>addSalary</w:t>
+      </w:r>
+      <w:proofErr w:type="spellEnd"/>
+      <w:r>
+        <w:t>(</w:t>
+      </w:r>
+      <w:proofErr w:type="gramEnd"/>
+      <w:r>
+        <w:t>def amount){</w:t>
+      </w:r>
+    </w:p>
+    <w:p>
+      <w:pPr>
+        <w:spacing w:after="0" w:line="240" w:lineRule="auto"/>
+      </w:pPr>
+      <w:r>
+        <w:lastRenderedPageBreak/>
+        <w:tab/>
+        <w:t>salary+=amount;</w:t>
+      </w:r>
+    </w:p>
+    <w:p>
+      <w:pPr>
+        <w:spacing w:after="0" w:line="240" w:lineRule="auto"/>
+      </w:pPr>
+      <w:r>
+        <w:tab/>
+        <w:t>return salary;</w:t>
+      </w:r>
+    </w:p>
+    <w:p>
+      <w:pPr>
+        <w:spacing w:after="0" w:line="240" w:lineRule="auto"/>
+      </w:pPr>
+      <w:r>
+        <w:t>}</w:t>
+      </w:r>
+    </w:p>
+    <w:p>
+      <w:pPr>
+        <w:spacing w:after="0" w:line="240" w:lineRule="auto"/>
+      </w:pPr>
+    </w:p>
+    <w:p>
+      <w:pPr>
+        <w:spacing w:after="0" w:line="240" w:lineRule="auto"/>
+        <w:rPr>
+          <w:b/>
+        </w:rPr>
+      </w:pPr>
+      <w:r>
+        <w:rPr>
+          <w:b/>
+        </w:rPr>
+        <w:t>If we want to call a dynamic variable, add $ sign in front of the variable inside the logs</w:t>
+      </w:r>
+      <w:r>
+        <w:rPr>
+          <w:b/>
+        </w:rPr>
+        <w:t>.</w:t>
+      </w:r>
+    </w:p>
+    <w:p>
+      <w:pPr>
+        <w:spacing w:after="0" w:line="240" w:lineRule="auto"/>
+        <w:rPr>
+          <w:b/>
+        </w:rPr>
+      </w:pPr>
+    </w:p>
+    <w:p>
+      <w:pPr>
+        <w:spacing w:after="0" w:line="240" w:lineRule="auto"/>
+        <w:rPr>
+          <w:b/>
+        </w:rPr>
+      </w:pPr>
       <w:bookmarkStart w:id="0" w:name="_GoBack"/>
       <w:bookmarkEnd w:id="0"/>
-      <w:r>
-        <w:rPr>
-          <w:rFonts w:ascii="Calibri" w:eastAsia="Times New Roman" w:hAnsi="Calibri" w:cs="Calibri"/>
-        </w:rPr>
-        <w:t>)</w:t>
-      </w:r>
-    </w:p>
-    <w:p>
-      <w:pPr>
-        <w:spacing w:after="0" w:line="240" w:lineRule="auto"/>
-        <w:rPr>
-          <w:rFonts w:ascii="Calibri" w:eastAsia="Times New Roman" w:hAnsi="Calibri" w:cs="Calibri"/>
-        </w:rPr>
-      </w:pPr>
-      <w:r>
-        <w:rPr>
-          <w:rFonts w:ascii="Calibri" w:eastAsia="Times New Roman" w:hAnsi="Calibri" w:cs="Calibri"/>
-        </w:rPr>
-        <w:t> </w:t>
-      </w:r>
-    </w:p>
-    <w:p>
-      <w:pPr>
-        <w:spacing w:after="0" w:line="240" w:lineRule="auto"/>
-        <w:ind w:left="570"/>
-        <w:rPr>
-          <w:rFonts w:ascii="Calibri" w:eastAsia="Times New Roman" w:hAnsi="Calibri" w:cs="Calibri"/>
-        </w:rPr>
-      </w:pPr>
-      <w:r>
-        <w:rPr>
-          <w:rFonts w:ascii="Calibri" w:eastAsia="Times New Roman" w:hAnsi="Calibri" w:cs="Calibri"/>
-        </w:rPr>
-        <w:t> </w:t>
-      </w:r>
-    </w:p>
-    <w:p>
-      <w:pPr>
-        <w:spacing w:after="0" w:line="240" w:lineRule="auto"/>
-        <w:ind w:left="570"/>
-        <w:rPr>
-          <w:rFonts w:ascii="Calibri" w:eastAsia="Times New Roman" w:hAnsi="Calibri" w:cs="Calibri"/>
-        </w:rPr>
-      </w:pPr>
-      <w:r>
-        <w:rPr>
-          <w:rFonts w:ascii="Calibri" w:eastAsia="Times New Roman" w:hAnsi="Calibri" w:cs="Calibri"/>
-        </w:rPr>
-        <w:t> </w:t>
-      </w:r>
-    </w:p>
-    <w:p/>
+    </w:p>
     <w:sectPr>
       <w:pgSz w:w="12240" w:h="15840"/>
       <w:pgMar w:top="1440" w:right="1440" w:bottom="1440" w:left="1440" w:header="720" w:footer="720" w:gutter="0"/>
@@ -1820,7 +2535,6 @@
   <w:style w:type="character" w:default="1" w:styleId="DefaultParagraphFont">
     <w:name w:val="Default Paragraph Font"/>
     <w:uiPriority w:val="1"/>
-    <w:semiHidden/>
     <w:unhideWhenUsed/>
   </w:style>
   <w:style w:type="table" w:default="1" w:styleId="TableNormal">

</xml_diff>